<commit_message>
Ajuste de recurso en cuaderno de estudio
</commit_message>
<xml_diff>
--- a/fuentes/contenidos/grado07/guion14/MA_07_14_CO.docx
+++ b/fuentes/contenidos/grado07/guion14/MA_07_14_CO.docx
@@ -2888,14 +2888,7 @@
                 <w:rFonts w:ascii="Times New Roman" w:hAnsi="Times New Roman" w:cs="Times New Roman"/>
                 <w:color w:val="000000"/>
               </w:rPr>
-              <w:t>MA_07_14_REC</w:t>
-            </w:r>
-            <w:r>
-              <w:rPr>
-                <w:rFonts w:ascii="Times New Roman" w:hAnsi="Times New Roman" w:cs="Times New Roman"/>
-                <w:color w:val="000000"/>
-              </w:rPr>
-              <w:t>10</w:t>
+              <w:t>MA_07_14_REC10</w:t>
             </w:r>
           </w:p>
         </w:tc>
@@ -3091,14 +3084,7 @@
                 <w:rFonts w:ascii="Times New Roman" w:hAnsi="Times New Roman" w:cs="Times New Roman"/>
                 <w:color w:val="000000"/>
               </w:rPr>
-              <w:t>MA_07_14_REC</w:t>
-            </w:r>
-            <w:r>
-              <w:rPr>
-                <w:rFonts w:ascii="Times New Roman" w:hAnsi="Times New Roman" w:cs="Times New Roman"/>
-                <w:color w:val="000000"/>
-              </w:rPr>
-              <w:t>20</w:t>
+              <w:t>MA_07_14_REC20</w:t>
             </w:r>
           </w:p>
         </w:tc>
@@ -3318,14 +3304,7 @@
                 <w:rFonts w:ascii="Times New Roman" w:hAnsi="Times New Roman" w:cs="Times New Roman"/>
                 <w:color w:val="000000"/>
               </w:rPr>
-              <w:t>MA_07_14_REC</w:t>
-            </w:r>
-            <w:r>
-              <w:rPr>
-                <w:rFonts w:ascii="Times New Roman" w:hAnsi="Times New Roman" w:cs="Times New Roman"/>
-                <w:color w:val="000000"/>
-              </w:rPr>
-              <w:t>40</w:t>
+              <w:t>MA_07_14_REC40</w:t>
             </w:r>
           </w:p>
         </w:tc>
@@ -3635,14 +3614,7 @@
                 <w:rFonts w:ascii="Times New Roman" w:hAnsi="Times New Roman" w:cs="Times New Roman"/>
                 <w:color w:val="000000"/>
               </w:rPr>
-              <w:t>MA_07_14_REC</w:t>
-            </w:r>
-            <w:r>
-              <w:rPr>
-                <w:rFonts w:ascii="Times New Roman" w:hAnsi="Times New Roman" w:cs="Times New Roman"/>
-                <w:color w:val="000000"/>
-              </w:rPr>
-              <w:t>60</w:t>
+              <w:t>MA_07_14_REC60</w:t>
             </w:r>
           </w:p>
         </w:tc>
@@ -5095,14 +5067,7 @@
                 <w:rFonts w:ascii="Times New Roman" w:hAnsi="Times New Roman" w:cs="Times New Roman"/>
                 <w:color w:val="000000"/>
               </w:rPr>
-              <w:t>MA_07_14_REC</w:t>
-            </w:r>
-            <w:r>
-              <w:rPr>
-                <w:rFonts w:ascii="Times New Roman" w:hAnsi="Times New Roman" w:cs="Times New Roman"/>
-                <w:color w:val="000000"/>
-              </w:rPr>
-              <w:t>80</w:t>
+              <w:t>MA_07_14_REC80</w:t>
             </w:r>
           </w:p>
         </w:tc>
@@ -14203,14 +14168,7 @@
                 <w:rFonts w:ascii="Times New Roman" w:hAnsi="Times New Roman" w:cs="Times New Roman"/>
                 <w:color w:val="000000"/>
               </w:rPr>
-              <w:t>MA_07_14_REC</w:t>
-            </w:r>
-            <w:r>
-              <w:rPr>
-                <w:rFonts w:ascii="Times New Roman" w:hAnsi="Times New Roman" w:cs="Times New Roman"/>
-                <w:color w:val="000000"/>
-              </w:rPr>
-              <w:t>70</w:t>
+              <w:t>MA_07_14_REC70</w:t>
             </w:r>
           </w:p>
         </w:tc>
@@ -14691,6 +14649,13 @@
                 <w:color w:val="000000"/>
               </w:rPr>
               <w:t>MA_07_14_REC</w:t>
+            </w:r>
+            <w:r>
+              <w:rPr>
+                <w:rFonts w:ascii="Times New Roman" w:hAnsi="Times New Roman" w:cs="Times New Roman"/>
+                <w:color w:val="000000"/>
+              </w:rPr>
+              <w:t>110</w:t>
             </w:r>
           </w:p>
         </w:tc>
@@ -17651,14 +17616,7 @@
                 <w:rFonts w:ascii="Times New Roman" w:hAnsi="Times New Roman" w:cs="Times New Roman"/>
                 <w:color w:val="000000"/>
               </w:rPr>
-              <w:t>MA_07_14_REC</w:t>
-            </w:r>
-            <w:r>
-              <w:rPr>
-                <w:rFonts w:ascii="Times New Roman" w:hAnsi="Times New Roman" w:cs="Times New Roman"/>
-                <w:color w:val="000000"/>
-              </w:rPr>
-              <w:t>140</w:t>
+              <w:t>MA_07_14_REC140</w:t>
             </w:r>
           </w:p>
         </w:tc>
@@ -17950,7 +17908,6 @@
         </w:rPr>
         <w:t xml:space="preserve">clase de </w:t>
       </w:r>
-      <w:proofErr w:type="gramStart"/>
       <w:r>
         <w:rPr>
           <w:rFonts w:ascii="Times New Roman" w:hAnsi="Times New Roman" w:cs="Times New Roman"/>
@@ -17963,15 +17920,7 @@
           <w:rFonts w:ascii="Times New Roman" w:hAnsi="Times New Roman" w:cs="Times New Roman"/>
           <w:color w:val="000000"/>
         </w:rPr>
-        <w:t>nglés</w:t>
-      </w:r>
-      <w:proofErr w:type="gramEnd"/>
-      <w:r>
-        <w:rPr>
-          <w:rFonts w:ascii="Times New Roman" w:hAnsi="Times New Roman" w:cs="Times New Roman"/>
-          <w:color w:val="000000"/>
-        </w:rPr>
-        <w:t xml:space="preserve"> que </w:t>
+        <w:t xml:space="preserve">nglés que </w:t>
       </w:r>
       <w:r>
         <w:rPr>
@@ -20848,7 +20797,6 @@
               </w:rPr>
               <w:t xml:space="preserve">¿Qué se puede concluir sobre las clases extraescolares de </w:t>
             </w:r>
-            <w:proofErr w:type="gramStart"/>
             <w:r>
               <w:rPr>
                 <w:rFonts w:ascii="Times New Roman" w:hAnsi="Times New Roman" w:cs="Times New Roman"/>
@@ -20861,15 +20809,7 @@
                 <w:rFonts w:ascii="Times New Roman" w:hAnsi="Times New Roman" w:cs="Times New Roman"/>
                 <w:color w:val="000000"/>
               </w:rPr>
-              <w:t>nglés</w:t>
-            </w:r>
-            <w:proofErr w:type="gramEnd"/>
-            <w:r>
-              <w:rPr>
-                <w:rFonts w:ascii="Times New Roman" w:hAnsi="Times New Roman" w:cs="Times New Roman"/>
-                <w:color w:val="000000"/>
-              </w:rPr>
-              <w:t xml:space="preserve"> en este curso?</w:t>
+              <w:t>nglés en este curso?</w:t>
             </w:r>
           </w:p>
         </w:tc>
@@ -21102,14 +21042,7 @@
                 <w:rFonts w:ascii="Times New Roman" w:hAnsi="Times New Roman" w:cs="Times New Roman"/>
                 <w:color w:val="000000"/>
               </w:rPr>
-              <w:t>MA_07_14_REC</w:t>
-            </w:r>
-            <w:r>
-              <w:rPr>
-                <w:rFonts w:ascii="Times New Roman" w:hAnsi="Times New Roman" w:cs="Times New Roman"/>
-                <w:color w:val="000000"/>
-              </w:rPr>
-              <w:t>150</w:t>
+              <w:t>MA_07_14_REC150</w:t>
             </w:r>
           </w:p>
         </w:tc>
@@ -21313,14 +21246,7 @@
                 <w:rFonts w:ascii="Times New Roman" w:hAnsi="Times New Roman" w:cs="Times New Roman"/>
                 <w:color w:val="000000"/>
               </w:rPr>
-              <w:t>MA_07_14_REC</w:t>
-            </w:r>
-            <w:r>
-              <w:rPr>
-                <w:rFonts w:ascii="Times New Roman" w:hAnsi="Times New Roman" w:cs="Times New Roman"/>
-                <w:color w:val="000000"/>
-              </w:rPr>
-              <w:t>120</w:t>
+              <w:t>MA_07_14_REC120</w:t>
             </w:r>
           </w:p>
         </w:tc>
@@ -24411,30 +24337,20 @@
         </w:rPr>
       </w:pPr>
     </w:p>
-    <w:p>
-      <w:pPr>
-        <w:spacing w:after="0"/>
-        <w:rPr>
-          <w:rFonts w:ascii="Times" w:hAnsi="Times"/>
-          <w:b/>
-          <w:color w:val="C00000"/>
-        </w:rPr>
-      </w:pPr>
-    </w:p>
     <w:tbl>
       <w:tblPr>
-        <w:tblStyle w:val="Tablaconcuadrcula3"/>
+        <w:tblStyle w:val="Tablaconcuadrcula"/>
         <w:tblW w:w="0" w:type="auto"/>
         <w:tblLook w:val="04A0" w:firstRow="1" w:lastRow="0" w:firstColumn="1" w:lastColumn="0" w:noHBand="0" w:noVBand="1"/>
       </w:tblPr>
       <w:tblGrid>
         <w:gridCol w:w="2518"/>
-        <w:gridCol w:w="6536"/>
+        <w:gridCol w:w="6515"/>
       </w:tblGrid>
       <w:tr>
         <w:tc>
           <w:tcPr>
-            <w:tcW w:w="9054" w:type="dxa"/>
+            <w:tcW w:w="9033" w:type="dxa"/>
             <w:gridSpan w:val="2"/>
             <w:shd w:val="clear" w:color="auto" w:fill="000000" w:themeFill="text1"/>
           </w:tcPr>
@@ -24453,7 +24369,15 @@
                 <w:b/>
                 <w:color w:val="FFFFFF" w:themeColor="background1"/>
               </w:rPr>
-              <w:t>Profundiza: recurso aprovechado</w:t>
+              <w:t>Practica</w:t>
+            </w:r>
+            <w:r>
+              <w:rPr>
+                <w:rFonts w:ascii="Times New Roman" w:hAnsi="Times New Roman" w:cs="Times New Roman"/>
+                <w:b/>
+                <w:color w:val="FFFFFF" w:themeColor="background1"/>
+              </w:rPr>
+              <w:t xml:space="preserve"> (recurso de ejercitación)</w:t>
             </w:r>
           </w:p>
         </w:tc>
@@ -24487,7 +24411,7 @@
         </w:tc>
         <w:tc>
           <w:tcPr>
-            <w:tcW w:w="6536" w:type="dxa"/>
+            <w:tcW w:w="6515" w:type="dxa"/>
           </w:tcPr>
           <w:p>
             <w:pPr>
@@ -24499,6 +24423,13 @@
                 <w:szCs w:val="18"/>
               </w:rPr>
             </w:pPr>
+            <w:r>
+              <w:rPr>
+                <w:rFonts w:ascii="Times New Roman" w:hAnsi="Times New Roman" w:cs="Times New Roman"/>
+                <w:color w:val="000000"/>
+              </w:rPr>
+              <w:t>MA_07_14_REC170</w:t>
+            </w:r>
           </w:p>
         </w:tc>
       </w:tr>
@@ -24522,21 +24453,28 @@
                 <w:sz w:val="18"/>
                 <w:szCs w:val="18"/>
               </w:rPr>
-              <w:t>Ubicación en Aula Planeta</w:t>
-            </w:r>
-          </w:p>
-        </w:tc>
-        <w:tc>
-          <w:tcPr>
-            <w:tcW w:w="6536" w:type="dxa"/>
-          </w:tcPr>
-          <w:p>
-            <w:pPr>
-              <w:rPr>
-                <w:rFonts w:ascii="Times New Roman" w:hAnsi="Times New Roman" w:cs="Times New Roman"/>
-                <w:color w:val="000000"/>
-              </w:rPr>
-            </w:pPr>
+              <w:t>Título</w:t>
+            </w:r>
+          </w:p>
+        </w:tc>
+        <w:tc>
+          <w:tcPr>
+            <w:tcW w:w="6515" w:type="dxa"/>
+          </w:tcPr>
+          <w:p>
+            <w:pPr>
+              <w:rPr>
+                <w:rFonts w:ascii="Times New Roman" w:hAnsi="Times New Roman" w:cs="Times New Roman"/>
+                <w:color w:val="000000"/>
+              </w:rPr>
+            </w:pPr>
+            <w:r>
+              <w:rPr>
+                <w:rFonts w:ascii="Times New Roman" w:hAnsi="Times New Roman" w:cs="Times New Roman"/>
+                <w:color w:val="000000"/>
+              </w:rPr>
+              <w:t>Refuerza tu aprendizaje: Las medidas de tendencia central</w:t>
+            </w:r>
           </w:p>
         </w:tc>
       </w:tr>
@@ -24560,103 +24498,35 @@
                 <w:sz w:val="18"/>
                 <w:szCs w:val="18"/>
               </w:rPr>
-              <w:t>Cambio (descripción o capturas de pantallas)</w:t>
-            </w:r>
-          </w:p>
-        </w:tc>
-        <w:tc>
-          <w:tcPr>
-            <w:tcW w:w="6536" w:type="dxa"/>
-          </w:tcPr>
-          <w:p>
-            <w:pPr>
-              <w:rPr>
-                <w:rFonts w:ascii="Times New Roman" w:hAnsi="Times New Roman" w:cs="Times New Roman"/>
-                <w:color w:val="000000"/>
-              </w:rPr>
-            </w:pPr>
-          </w:p>
-        </w:tc>
-      </w:tr>
-      <w:tr>
-        <w:tc>
-          <w:tcPr>
-            <w:tcW w:w="2518" w:type="dxa"/>
-          </w:tcPr>
-          <w:p>
-            <w:pPr>
-              <w:rPr>
-                <w:rFonts w:ascii="Times New Roman" w:hAnsi="Times New Roman" w:cs="Times New Roman"/>
-                <w:b/>
-                <w:color w:val="000000"/>
-                <w:sz w:val="18"/>
-                <w:szCs w:val="18"/>
-              </w:rPr>
-            </w:pPr>
-            <w:r>
-              <w:rPr>
-                <w:rFonts w:ascii="Times New Roman" w:hAnsi="Times New Roman" w:cs="Times New Roman"/>
-                <w:b/>
-                <w:color w:val="000000"/>
-                <w:sz w:val="18"/>
-                <w:szCs w:val="18"/>
-              </w:rPr>
-              <w:t>Título</w:t>
-            </w:r>
-          </w:p>
-        </w:tc>
-        <w:tc>
-          <w:tcPr>
-            <w:tcW w:w="6536" w:type="dxa"/>
-          </w:tcPr>
-          <w:p>
-            <w:pPr>
-              <w:rPr>
-                <w:rFonts w:ascii="Times New Roman" w:hAnsi="Times New Roman" w:cs="Times New Roman"/>
-                <w:color w:val="000000"/>
-              </w:rPr>
-            </w:pPr>
-          </w:p>
-        </w:tc>
-      </w:tr>
-      <w:tr>
-        <w:tc>
-          <w:tcPr>
-            <w:tcW w:w="2518" w:type="dxa"/>
-          </w:tcPr>
-          <w:p>
-            <w:pPr>
-              <w:rPr>
-                <w:rFonts w:ascii="Times New Roman" w:hAnsi="Times New Roman" w:cs="Times New Roman"/>
-                <w:b/>
-                <w:color w:val="000000"/>
-                <w:sz w:val="18"/>
-                <w:szCs w:val="18"/>
-              </w:rPr>
-            </w:pPr>
-            <w:r>
-              <w:rPr>
-                <w:rFonts w:ascii="Times New Roman" w:hAnsi="Times New Roman" w:cs="Times New Roman"/>
-                <w:b/>
-                <w:color w:val="000000"/>
-                <w:sz w:val="18"/>
-                <w:szCs w:val="18"/>
-              </w:rPr>
               <w:t>Descripción</w:t>
             </w:r>
           </w:p>
         </w:tc>
         <w:tc>
           <w:tcPr>
-            <w:tcW w:w="6536" w:type="dxa"/>
-          </w:tcPr>
-          <w:p>
-            <w:pPr>
-              <w:rPr>
-                <w:rFonts w:ascii="Times New Roman" w:hAnsi="Times New Roman" w:cs="Times New Roman"/>
-                <w:color w:val="000000"/>
-              </w:rPr>
-            </w:pPr>
+            <w:tcW w:w="6515" w:type="dxa"/>
+          </w:tcPr>
+          <w:p>
+            <w:pPr>
+              <w:rPr>
+                <w:rFonts w:ascii="Times New Roman" w:hAnsi="Times New Roman" w:cs="Times New Roman"/>
+                <w:color w:val="000000"/>
+              </w:rPr>
+            </w:pPr>
+            <w:r>
+              <w:rPr>
+                <w:rFonts w:ascii="Times New Roman" w:hAnsi="Times New Roman" w:cs="Times New Roman"/>
+                <w:color w:val="000000"/>
+              </w:rPr>
+              <w:t xml:space="preserve">Actividades sobre </w:t>
+            </w:r>
+            <w:r>
+              <w:rPr>
+                <w:rFonts w:ascii="Times New Roman" w:hAnsi="Times New Roman" w:cs="Times New Roman"/>
+                <w:color w:val="000000"/>
+              </w:rPr>
+              <w:t>Las medidas de tendencia central</w:t>
+            </w:r>
           </w:p>
         </w:tc>
       </w:tr>
@@ -24666,34 +24536,18 @@
         <w:spacing w:after="0"/>
         <w:rPr>
           <w:rFonts w:ascii="Times" w:hAnsi="Times"/>
-          <w:highlight w:val="yellow"/>
-        </w:rPr>
-      </w:pPr>
-    </w:p>
-    <w:p>
-      <w:pPr>
-        <w:rPr>
-          <w:rFonts w:ascii="Times" w:hAnsi="Times"/>
-          <w:highlight w:val="yellow"/>
-          <w:lang w:val="es-CO"/>
-        </w:rPr>
-      </w:pPr>
-    </w:p>
-    <w:p>
-      <w:pPr>
-        <w:rPr>
-          <w:rFonts w:ascii="Times" w:hAnsi="Times"/>
-          <w:highlight w:val="yellow"/>
-          <w:lang w:val="es-CO"/>
-        </w:rPr>
-      </w:pPr>
-    </w:p>
-    <w:p>
-      <w:pPr>
-        <w:rPr>
-          <w:rFonts w:ascii="Times" w:hAnsi="Times"/>
-          <w:highlight w:val="yellow"/>
-          <w:lang w:val="es-CO"/>
+          <w:b/>
+          <w:color w:val="C00000"/>
+        </w:rPr>
+      </w:pPr>
+    </w:p>
+    <w:p>
+      <w:pPr>
+        <w:spacing w:after="0"/>
+        <w:rPr>
+          <w:rFonts w:ascii="Times" w:hAnsi="Times"/>
+          <w:b/>
+          <w:color w:val="C00000"/>
         </w:rPr>
       </w:pPr>
     </w:p>
@@ -24708,6 +24562,8 @@
           <w:b/>
         </w:rPr>
       </w:pPr>
+      <w:bookmarkStart w:id="0" w:name="_GoBack"/>
+      <w:bookmarkEnd w:id="0"/>
       <w:r>
         <w:rPr>
           <w:rFonts w:ascii="Times" w:hAnsi="Times"/>
@@ -25601,7 +25457,6 @@
           <w:rFonts w:ascii="Times" w:hAnsi="Times"/>
           <w:lang w:val="es-CO"/>
         </w:rPr>
-        <w:lastRenderedPageBreak/>
         <w:t>Por otra parte</w:t>
       </w:r>
       <w:r>
@@ -25771,6 +25626,7 @@
           <w:rFonts w:ascii="Times" w:hAnsi="Times"/>
           <w:lang w:val="es-CO"/>
         </w:rPr>
+        <w:lastRenderedPageBreak/>
         <w:t>Observa que en los ejemplos de sucesos se incluyó el conjunto vacío { }</w:t>
       </w:r>
       <w:r>
@@ -26432,14 +26288,7 @@
                 <w:rFonts w:ascii="Times New Roman" w:hAnsi="Times New Roman" w:cs="Times New Roman"/>
                 <w:color w:val="000000"/>
               </w:rPr>
-              <w:t>MA_07_14_REC</w:t>
-            </w:r>
-            <w:r>
-              <w:rPr>
-                <w:rFonts w:ascii="Times New Roman" w:hAnsi="Times New Roman" w:cs="Times New Roman"/>
-                <w:color w:val="000000"/>
-              </w:rPr>
-              <w:t>180</w:t>
+              <w:t>MA_07_14_REC180</w:t>
             </w:r>
           </w:p>
         </w:tc>
@@ -26968,6 +26817,7 @@
               <w:rPr>
                 <w:rFonts w:ascii="Times New Roman" w:hAnsi="Times New Roman" w:cs="Times New Roman"/>
               </w:rPr>
+              <w:lastRenderedPageBreak/>
               <w:t>Tabla de frecuencia de los sucesos posibles al lanzar un dado con caras de colores</w:t>
             </w:r>
           </w:p>
@@ -26982,6 +26832,7 @@
                 <w:noProof/>
                 <w:lang w:val="es-CO" w:eastAsia="es-CO"/>
               </w:rPr>
+              <w:lastRenderedPageBreak/>
               <w:drawing>
                 <wp:inline distT="0" distB="0" distL="0" distR="0">
                   <wp:extent cx="4647565" cy="2721610"/>
@@ -27059,6 +26910,7 @@
                 <w:sz w:val="18"/>
                 <w:szCs w:val="18"/>
               </w:rPr>
+              <w:lastRenderedPageBreak/>
               <w:t>Código Shutterstock (o URL o la ruta en AulaPlaneta)</w:t>
             </w:r>
           </w:p>
@@ -27782,6 +27634,7 @@
         <w:rPr>
           <w:rFonts w:ascii="Times New Roman" w:hAnsi="Times New Roman" w:cs="Times New Roman"/>
         </w:rPr>
+        <w:lastRenderedPageBreak/>
         <w:t xml:space="preserve">Actividad para </w:t>
       </w:r>
       <w:r>
@@ -27905,14 +27758,7 @@
                 <w:rFonts w:ascii="Times New Roman" w:hAnsi="Times New Roman" w:cs="Times New Roman"/>
                 <w:color w:val="000000"/>
               </w:rPr>
-              <w:t>MA_07_14_REC</w:t>
-            </w:r>
-            <w:r>
-              <w:rPr>
-                <w:rFonts w:ascii="Times New Roman" w:hAnsi="Times New Roman" w:cs="Times New Roman"/>
-                <w:color w:val="000000"/>
-              </w:rPr>
-              <w:t>190</w:t>
+              <w:t>MA_07_14_REC190</w:t>
             </w:r>
           </w:p>
         </w:tc>
@@ -28714,7 +28560,6 @@
         <w:rPr>
           <w:rFonts w:ascii="Times" w:hAnsi="Times"/>
         </w:rPr>
-        <w:lastRenderedPageBreak/>
         <w:t xml:space="preserve">De hecho, obtener cualquiera de los números tiene la misma probabilidad. Este tipo de experimentos son experimentos </w:t>
       </w:r>
       <w:r>
@@ -28816,6 +28661,7 @@
                 <w:sz w:val="18"/>
                 <w:szCs w:val="18"/>
               </w:rPr>
+              <w:lastRenderedPageBreak/>
               <w:t>Título</w:t>
             </w:r>
           </w:p>
@@ -29513,7 +29359,6 @@
           <w:rFonts w:ascii="Times" w:hAnsi="Times"/>
         </w:rPr>
       </w:pPr>
-      <w:proofErr w:type="gramStart"/>
       <w:r>
         <w:rPr>
           <w:rFonts w:ascii="Times" w:hAnsi="Times"/>
@@ -29524,14 +29369,7 @@
         <w:rPr>
           <w:rFonts w:ascii="Times" w:hAnsi="Times"/>
         </w:rPr>
-        <w:t>a</w:t>
-      </w:r>
-      <w:proofErr w:type="gramEnd"/>
-      <w:r>
-        <w:rPr>
-          <w:rFonts w:ascii="Times" w:hAnsi="Times"/>
-        </w:rPr>
-        <w:t xml:space="preserve"> que  B tiene</w:t>
+        <w:t>a que  B tiene</w:t>
       </w:r>
       <w:r>
         <w:rPr>
@@ -29659,14 +29497,7 @@
                 <w:rFonts w:ascii="Times New Roman" w:hAnsi="Times New Roman" w:cs="Times New Roman"/>
                 <w:color w:val="000000"/>
               </w:rPr>
-              <w:t>MA_07_14_REC</w:t>
-            </w:r>
-            <w:r>
-              <w:rPr>
-                <w:rFonts w:ascii="Times New Roman" w:hAnsi="Times New Roman" w:cs="Times New Roman"/>
-                <w:color w:val="000000"/>
-              </w:rPr>
-              <w:t>210</w:t>
+              <w:t>MA_07_14_REC210</w:t>
             </w:r>
           </w:p>
         </w:tc>
@@ -29736,7 +29567,6 @@
                 <w:sz w:val="18"/>
                 <w:szCs w:val="18"/>
               </w:rPr>
-              <w:lastRenderedPageBreak/>
               <w:t>Descripción</w:t>
             </w:r>
           </w:p>
@@ -30683,13 +30513,7 @@
         <w:rPr>
           <w:rFonts w:ascii="Times" w:hAnsi="Times"/>
         </w:rPr>
-        <w:t>E</w:t>
-      </w:r>
-      <w:r>
-        <w:rPr>
-          <w:rFonts w:ascii="Times" w:hAnsi="Times"/>
-        </w:rPr>
-        <w:t>s</w:t>
+        <w:t>Es</w:t>
       </w:r>
       <w:r>
         <w:rPr>
@@ -30711,7 +30535,6 @@
         <w:rPr>
           <w:rFonts w:ascii="Times" w:hAnsi="Times"/>
         </w:rPr>
-        <w:lastRenderedPageBreak/>
         <w:t xml:space="preserve">Sin embargo al lanzar la moneda 5 veces al aire, por el azar es posible que las 5 veces la moneda caiga con el sello hacia arriba. Si el experimento se repite 500 veces </w:t>
       </w:r>
       <w:r>
@@ -32952,21 +32775,7 @@
           <w:rFonts w:ascii="Times New Roman" w:hAnsi="Times New Roman" w:cs="Times New Roman"/>
           <w:shd w:val="clear" w:color="auto" w:fill="FFFFFF"/>
         </w:rPr>
-        <w:t xml:space="preserve">Observa que entre mayor </w:t>
-      </w:r>
-      <w:r>
-        <w:rPr>
-          <w:rFonts w:ascii="Times New Roman" w:hAnsi="Times New Roman" w:cs="Times New Roman"/>
-          <w:shd w:val="clear" w:color="auto" w:fill="FFFFFF"/>
-        </w:rPr>
-        <w:t xml:space="preserve">la </w:t>
-      </w:r>
-      <w:r>
-        <w:rPr>
-          <w:rFonts w:ascii="Times New Roman" w:hAnsi="Times New Roman" w:cs="Times New Roman"/>
-          <w:shd w:val="clear" w:color="auto" w:fill="FFFFFF"/>
-        </w:rPr>
-        <w:t xml:space="preserve">cantidad de repeticiones, más cercano el valor a </w:t>
+        <w:t xml:space="preserve">Observa que entre mayor la cantidad de repeticiones, más cercano el valor a </w:t>
       </w:r>
       <w:r>
         <w:rPr>
@@ -33094,14 +32903,7 @@
                 <w:rFonts w:ascii="Times New Roman" w:hAnsi="Times New Roman" w:cs="Times New Roman"/>
                 <w:color w:val="000000"/>
               </w:rPr>
-              <w:t>MA_07_14_REC</w:t>
-            </w:r>
-            <w:r>
-              <w:rPr>
-                <w:rFonts w:ascii="Times New Roman" w:hAnsi="Times New Roman" w:cs="Times New Roman"/>
-                <w:color w:val="000000"/>
-              </w:rPr>
-              <w:t>220</w:t>
+              <w:t>MA_07_14_REC220</w:t>
             </w:r>
           </w:p>
         </w:tc>
@@ -33300,14 +33102,7 @@
                 <w:rFonts w:ascii="Times New Roman" w:hAnsi="Times New Roman" w:cs="Times New Roman"/>
                 <w:color w:val="000000"/>
               </w:rPr>
-              <w:t>MA_07_14_REC</w:t>
-            </w:r>
-            <w:r>
-              <w:rPr>
-                <w:rFonts w:ascii="Times New Roman" w:hAnsi="Times New Roman" w:cs="Times New Roman"/>
-                <w:color w:val="000000"/>
-              </w:rPr>
-              <w:t>230</w:t>
+              <w:t>MA_07_14_REC230</w:t>
             </w:r>
           </w:p>
         </w:tc>
@@ -33428,62 +33223,68 @@
           <w:rFonts w:ascii="Times" w:hAnsi="Times"/>
           <w:highlight w:val="yellow"/>
         </w:rPr>
+        <w:t>[SECCIÓN 2]</w:t>
+      </w:r>
+      <w:r>
+        <w:rPr>
+          <w:rFonts w:ascii="Times" w:hAnsi="Times"/>
+          <w:b/>
+        </w:rPr>
+        <w:t xml:space="preserve"> 6.4 La probabilidad y las tablas de contingencia</w:t>
+      </w:r>
+    </w:p>
+    <w:p>
+      <w:pPr>
+        <w:spacing w:after="0"/>
+        <w:rPr>
+          <w:rFonts w:ascii="Times" w:hAnsi="Times"/>
+          <w:b/>
+        </w:rPr>
+      </w:pPr>
+    </w:p>
+    <w:p>
+      <w:pPr>
+        <w:spacing w:after="0"/>
+        <w:rPr>
+          <w:rFonts w:ascii="Times" w:hAnsi="Times"/>
+        </w:rPr>
+      </w:pPr>
+      <w:r>
+        <w:rPr>
+          <w:rFonts w:ascii="Times" w:hAnsi="Times"/>
+        </w:rPr>
+        <w:t xml:space="preserve">En procesos industriales </w:t>
+      </w:r>
+      <w:r>
+        <w:rPr>
+          <w:rFonts w:ascii="Times" w:hAnsi="Times"/>
+        </w:rPr>
+        <w:t xml:space="preserve">y </w:t>
+      </w:r>
+      <w:r>
+        <w:rPr>
+          <w:rFonts w:ascii="Times" w:hAnsi="Times"/>
+        </w:rPr>
+        <w:t>médicos es necesario relacionar dos variables para identificar si hay alguna relación entre ellas</w:t>
+      </w:r>
+      <w:r>
+        <w:rPr>
+          <w:rFonts w:ascii="Times" w:hAnsi="Times"/>
+        </w:rPr>
+        <w:t>:</w:t>
+      </w:r>
+      <w:r>
+        <w:rPr>
+          <w:rFonts w:ascii="Times" w:hAnsi="Times"/>
+        </w:rPr>
+        <w:t xml:space="preserve"> por ejemplo, las fallas de producción relacionadas con el tipo de máquina utilizada y relacionadas con el tipo de operario; o la mortandad de una </w:t>
+      </w:r>
+      <w:r>
+        <w:rPr>
+          <w:rFonts w:ascii="Times" w:hAnsi="Times"/>
+        </w:rPr>
         <w:lastRenderedPageBreak/>
-        <w:t>[SECCIÓN 2]</w:t>
-      </w:r>
-      <w:r>
-        <w:rPr>
-          <w:rFonts w:ascii="Times" w:hAnsi="Times"/>
-          <w:b/>
-        </w:rPr>
-        <w:t xml:space="preserve"> 6.4 La probabilidad y las tablas de contingencia</w:t>
-      </w:r>
-    </w:p>
-    <w:p>
-      <w:pPr>
-        <w:spacing w:after="0"/>
-        <w:rPr>
-          <w:rFonts w:ascii="Times" w:hAnsi="Times"/>
-          <w:b/>
-        </w:rPr>
-      </w:pPr>
-    </w:p>
-    <w:p>
-      <w:pPr>
-        <w:spacing w:after="0"/>
-        <w:rPr>
-          <w:rFonts w:ascii="Times" w:hAnsi="Times"/>
-        </w:rPr>
-      </w:pPr>
-      <w:r>
-        <w:rPr>
-          <w:rFonts w:ascii="Times" w:hAnsi="Times"/>
-        </w:rPr>
-        <w:t xml:space="preserve">En procesos industriales </w:t>
-      </w:r>
-      <w:r>
-        <w:rPr>
-          <w:rFonts w:ascii="Times" w:hAnsi="Times"/>
-        </w:rPr>
-        <w:t xml:space="preserve">y </w:t>
-      </w:r>
-      <w:r>
-        <w:rPr>
-          <w:rFonts w:ascii="Times" w:hAnsi="Times"/>
-        </w:rPr>
-        <w:t>médicos es necesario relacionar dos variables para identificar si hay alguna relación entre ellas</w:t>
-      </w:r>
-      <w:r>
-        <w:rPr>
-          <w:rFonts w:ascii="Times" w:hAnsi="Times"/>
-        </w:rPr>
-        <w:t>:</w:t>
-      </w:r>
-      <w:r>
-        <w:rPr>
-          <w:rFonts w:ascii="Times" w:hAnsi="Times"/>
-        </w:rPr>
-        <w:t xml:space="preserve"> por ejemplo, las fallas de producción relacionadas con el tipo de máquina utilizada y relacionadas con el tipo de operario; o la mortandad de una enfermedad relacionada con la edad del paciente y con </w:t>
+        <w:t xml:space="preserve">enfermedad relacionada con la edad del paciente y con </w:t>
       </w:r>
       <w:r>
         <w:rPr>
@@ -34410,7 +34211,6 @@
         <w:rPr>
           <w:rFonts w:ascii="Times" w:hAnsi="Times"/>
         </w:rPr>
-        <w:lastRenderedPageBreak/>
         <w:t>Para que los totales coincidan en la tabla se debe cumplir que son 70 cupos para practicar italiano y gimnasia simultáneamente.</w:t>
       </w:r>
     </w:p>
@@ -35358,14 +35158,7 @@
                 <w:rFonts w:ascii="Times New Roman" w:hAnsi="Times New Roman" w:cs="Times New Roman"/>
                 <w:color w:val="000000"/>
               </w:rPr>
-              <w:t>MA_07_14_REC</w:t>
-            </w:r>
-            <w:r>
-              <w:rPr>
-                <w:rFonts w:ascii="Times New Roman" w:hAnsi="Times New Roman" w:cs="Times New Roman"/>
-                <w:color w:val="000000"/>
-              </w:rPr>
-              <w:t>250</w:t>
+              <w:t>MA_07_14_REC250</w:t>
             </w:r>
           </w:p>
         </w:tc>
@@ -35665,14 +35458,7 @@
                 <w:rFonts w:ascii="Times New Roman" w:hAnsi="Times New Roman" w:cs="Times New Roman"/>
                 <w:color w:val="000000"/>
               </w:rPr>
-              <w:t>MA_07_14_REC</w:t>
-            </w:r>
-            <w:r>
-              <w:rPr>
-                <w:rFonts w:ascii="Times New Roman" w:hAnsi="Times New Roman" w:cs="Times New Roman"/>
-                <w:color w:val="000000"/>
-              </w:rPr>
-              <w:t>260</w:t>
+              <w:t>MA_07_14_REC260</w:t>
             </w:r>
           </w:p>
         </w:tc>
@@ -35882,7 +35668,6 @@
                 <w:sz w:val="18"/>
                 <w:szCs w:val="18"/>
               </w:rPr>
-              <w:lastRenderedPageBreak/>
               <w:t>Código</w:t>
             </w:r>
           </w:p>
@@ -35905,15 +35690,7 @@
                 <w:b/>
                 <w:color w:val="000000"/>
               </w:rPr>
-              <w:t>MA_07_</w:t>
-            </w:r>
-            <w:r>
-              <w:rPr>
-                <w:rFonts w:ascii="Times New Roman" w:hAnsi="Times New Roman" w:cs="Times New Roman"/>
-                <w:b/>
-                <w:color w:val="000000"/>
-              </w:rPr>
-              <w:t>14_REC270</w:t>
+              <w:t>MA_07_14_REC270</w:t>
             </w:r>
           </w:p>
         </w:tc>
@@ -36040,6 +35817,7 @@
           <w:rFonts w:ascii="Times" w:hAnsi="Times"/>
           <w:highlight w:val="yellow"/>
         </w:rPr>
+        <w:lastRenderedPageBreak/>
         <w:t>[SECCIÓN 1]</w:t>
       </w:r>
       <w:r>
@@ -36428,17 +36206,7 @@
                 <w:sz w:val="18"/>
                 <w:szCs w:val="18"/>
               </w:rPr>
-              <w:t>MA_07_14_REC</w:t>
-            </w:r>
-            <w:r>
-              <w:rPr>
-                <w:rFonts w:ascii="Times New Roman" w:hAnsi="Times New Roman" w:cs="Times New Roman"/>
-                <w:b/>
-                <w:color w:val="000000"/>
-                <w:sz w:val="18"/>
-                <w:szCs w:val="18"/>
-              </w:rPr>
-              <w:t>290</w:t>
+              <w:t>MA_07_14_REC290</w:t>
             </w:r>
           </w:p>
         </w:tc>
@@ -36554,16 +36322,7 @@
                 <w:rFonts w:ascii="Times New Roman" w:hAnsi="Times New Roman" w:cs="Times New Roman"/>
                 <w:color w:val="000000"/>
               </w:rPr>
-              <w:t>Evalúa</w:t>
-            </w:r>
-            <w:bookmarkStart w:id="0" w:name="_GoBack"/>
-            <w:bookmarkEnd w:id="0"/>
-            <w:r>
-              <w:rPr>
-                <w:rFonts w:ascii="Times New Roman" w:hAnsi="Times New Roman" w:cs="Times New Roman"/>
-                <w:color w:val="000000"/>
-              </w:rPr>
-              <w:t xml:space="preserve"> tus conocimientos sobre el tema Estadística y probabilidad</w:t>
+              <w:t>Evalúa tus conocimientos sobre el tema Estadística y probabilidad</w:t>
             </w:r>
           </w:p>
         </w:tc>
@@ -37514,7 +37273,6 @@
                 <w:sz w:val="18"/>
                 <w:szCs w:val="18"/>
               </w:rPr>
-              <w:lastRenderedPageBreak/>
               <w:t>Web 09</w:t>
             </w:r>
           </w:p>
@@ -37706,7 +37464,7 @@
         <w:rStyle w:val="Nmerodepgina"/>
         <w:noProof/>
       </w:rPr>
-      <w:t>23</w:t>
+      <w:t>16</w:t>
     </w:r>
     <w:r>
       <w:rPr>
@@ -40722,7 +40480,7 @@
 </file>
 
 <file path=customXml/itemProps1.xml><?xml version="1.0" encoding="utf-8"?>
-<ds:datastoreItem xmlns:ds="http://schemas.openxmlformats.org/officeDocument/2006/customXml" ds:itemID="{F028155D-ECF2-4C38-9B87-A9F52E3B5859}">
+<ds:datastoreItem xmlns:ds="http://schemas.openxmlformats.org/officeDocument/2006/customXml" ds:itemID="{59D4C6A6-AB0E-48F8-AEAA-D59E949E1013}">
   <ds:schemaRefs>
     <ds:schemaRef ds:uri="http://schemas.openxmlformats.org/officeDocument/2006/bibliography"/>
   </ds:schemaRefs>

</xml_diff>

<commit_message>
Ajuste en nombres de img
</commit_message>
<xml_diff>
--- a/fuentes/contenidos/grado07/guion14/MA_07_14_CO.docx
+++ b/fuentes/contenidos/grado07/guion14/MA_07_14_CO.docx
@@ -15450,7 +15450,23 @@
                 <w:rFonts w:ascii="Times New Roman" w:hAnsi="Times New Roman" w:cs="Times New Roman"/>
                 <w:color w:val="000000"/>
               </w:rPr>
-              <w:t>MA_07_14_IMG06</w:t>
+              <w:t>MA_07_14_</w:t>
+            </w:r>
+            <w:bookmarkStart w:id="0" w:name="_GoBack"/>
+            <w:r>
+              <w:rPr>
+                <w:rFonts w:ascii="Times New Roman" w:hAnsi="Times New Roman" w:cs="Times New Roman"/>
+                <w:color w:val="000000"/>
+              </w:rPr>
+              <w:t>IMG</w:t>
+            </w:r>
+            <w:bookmarkEnd w:id="0"/>
+            <w:r>
+              <w:rPr>
+                <w:rFonts w:ascii="Times New Roman" w:hAnsi="Times New Roman" w:cs="Times New Roman"/>
+                <w:color w:val="000000"/>
+              </w:rPr>
+              <w:t>01</w:t>
             </w:r>
           </w:p>
         </w:tc>
@@ -16073,7 +16089,7 @@
                 <w:rFonts w:ascii="Times New Roman" w:hAnsi="Times New Roman" w:cs="Times New Roman"/>
                 <w:color w:val="000000"/>
               </w:rPr>
-              <w:t>MA_07_14_IMG07</w:t>
+              <w:t>MA_07_14_IMG02</w:t>
             </w:r>
           </w:p>
         </w:tc>
@@ -17109,7 +17125,7 @@
                 <w:rFonts w:ascii="Times New Roman" w:hAnsi="Times New Roman" w:cs="Times New Roman"/>
                 <w:color w:val="000000"/>
               </w:rPr>
-              <w:t>MA_07_14_IMG07</w:t>
+              <w:t>MA_07_14_IMG03</w:t>
             </w:r>
           </w:p>
         </w:tc>
@@ -20397,7 +20413,7 @@
                 <w:rFonts w:ascii="Times New Roman" w:hAnsi="Times New Roman" w:cs="Times New Roman"/>
                 <w:color w:val="000000"/>
               </w:rPr>
-              <w:t>MA_07_14_IMG14</w:t>
+              <w:t>MA_07_14_IMG04</w:t>
             </w:r>
           </w:p>
         </w:tc>
@@ -24562,8 +24578,6 @@
           <w:b/>
         </w:rPr>
       </w:pPr>
-      <w:bookmarkStart w:id="0" w:name="_GoBack"/>
-      <w:bookmarkEnd w:id="0"/>
       <w:r>
         <w:rPr>
           <w:rFonts w:ascii="Times" w:hAnsi="Times"/>
@@ -26671,7 +26685,7 @@
               <w:rPr>
                 <w:rFonts w:ascii="Times New Roman" w:hAnsi="Times New Roman" w:cs="Times New Roman"/>
               </w:rPr>
-              <w:t>MA_07_15_IMG04</w:t>
+              <w:t>MA_07_15_IMG05</w:t>
             </w:r>
           </w:p>
         </w:tc>
@@ -37464,7 +37478,7 @@
         <w:rStyle w:val="Nmerodepgina"/>
         <w:noProof/>
       </w:rPr>
-      <w:t>16</w:t>
+      <w:t>8</w:t>
     </w:r>
     <w:r>
       <w:rPr>
@@ -40480,7 +40494,7 @@
 </file>
 
 <file path=customXml/itemProps1.xml><?xml version="1.0" encoding="utf-8"?>
-<ds:datastoreItem xmlns:ds="http://schemas.openxmlformats.org/officeDocument/2006/customXml" ds:itemID="{59D4C6A6-AB0E-48F8-AEAA-D59E949E1013}">
+<ds:datastoreItem xmlns:ds="http://schemas.openxmlformats.org/officeDocument/2006/customXml" ds:itemID="{0641F483-17BB-41B3-BA93-391083B64A24}">
   <ds:schemaRefs>
     <ds:schemaRef ds:uri="http://schemas.openxmlformats.org/officeDocument/2006/bibliography"/>
   </ds:schemaRefs>

</xml_diff>